<commit_message>
Added part 7 of week 1a to repo.
</commit_message>
<xml_diff>
--- a/TaggartRichardGitTutorial-05-26-2015.docx
+++ b/TaggartRichardGitTutorial-05-26-2015.docx
@@ -396,6 +396,173 @@
       </w:r>
     </w:p>
     <w:p>
+      <w:pPr>
+        <w:pStyle w:val="Heading2"/>
+      </w:pPr>
+      <w:r>
+        <w:t>Part 7:</w:t>
+      </w:r>
+    </w:p>
+    <w:p>
+      <w:r>
+        <w:t>I retrieved the README.md file by performing a 2 step process:</w:t>
+      </w:r>
+    </w:p>
+    <w:p>
+      <w:proofErr w:type="spellStart"/>
+      <w:proofErr w:type="gramStart"/>
+      <w:r>
+        <w:t>git</w:t>
+      </w:r>
+      <w:proofErr w:type="spellEnd"/>
+      <w:proofErr w:type="gramEnd"/>
+      <w:r>
+        <w:t xml:space="preserve"> fetch </w:t>
+      </w:r>
+      <w:hyperlink r:id="rId7" w:history="1">
+        <w:r>
+          <w:rPr>
+            <w:rStyle w:val="Hyperlink"/>
+          </w:rPr>
+          <w:t>https://github.com/paceuniversity/courses/README.md</w:t>
+        </w:r>
+      </w:hyperlink>
+    </w:p>
+    <w:p>
+      <w:proofErr w:type="spellStart"/>
+      <w:proofErr w:type="gramStart"/>
+      <w:r>
+        <w:t>git</w:t>
+      </w:r>
+      <w:proofErr w:type="spellEnd"/>
+      <w:proofErr w:type="gramEnd"/>
+      <w:r>
+        <w:t xml:space="preserve"> checkout FETCH_HEAD – README.md</w:t>
+      </w:r>
+    </w:p>
+    <w:p>
+      <w:proofErr w:type="gramStart"/>
+      <w:r>
+        <w:t>vim</w:t>
+      </w:r>
+      <w:proofErr w:type="gramEnd"/>
+      <w:r>
+        <w:t xml:space="preserve"> README.md and edit file with name and timestamp</w:t>
+      </w:r>
+    </w:p>
+    <w:p>
+      <w:proofErr w:type="spellStart"/>
+      <w:proofErr w:type="gramStart"/>
+      <w:r>
+        <w:t>git</w:t>
+      </w:r>
+      <w:proofErr w:type="spellEnd"/>
+      <w:proofErr w:type="gramEnd"/>
+      <w:r>
+        <w:t xml:space="preserve"> add README.md</w:t>
+      </w:r>
+    </w:p>
+    <w:p>
+      <w:proofErr w:type="spellStart"/>
+      <w:proofErr w:type="gramStart"/>
+      <w:r>
+        <w:t>git</w:t>
+      </w:r>
+      <w:proofErr w:type="spellEnd"/>
+      <w:proofErr w:type="gramEnd"/>
+      <w:r>
+        <w:t xml:space="preserve"> commit –m “Updated the README.md file with name and timestamp.” </w:t>
+      </w:r>
+    </w:p>
+    <w:p>
+      <w:proofErr w:type="spellStart"/>
+      <w:proofErr w:type="gramStart"/>
+      <w:r>
+        <w:t>git</w:t>
+      </w:r>
+      <w:proofErr w:type="spellEnd"/>
+      <w:proofErr w:type="gramEnd"/>
+      <w:r>
+        <w:t xml:space="preserve"> add remote pace “https://github.com/</w:t>
+      </w:r>
+      <w:proofErr w:type="spellStart"/>
+      <w:r>
+        <w:t>paceuniversity</w:t>
+      </w:r>
+      <w:proofErr w:type="spellEnd"/>
+      <w:r>
+        <w:t>/courses/”</w:t>
+      </w:r>
+    </w:p>
+    <w:p>
+      <w:proofErr w:type="spellStart"/>
+      <w:r>
+        <w:t>Git</w:t>
+      </w:r>
+      <w:proofErr w:type="spellEnd"/>
+      <w:r>
+        <w:t xml:space="preserve"> push pace master</w:t>
+      </w:r>
+    </w:p>
+    <w:p>
+      <w:r>
+        <w:rPr>
+          <w:color w:val="FF0000"/>
+        </w:rPr>
+        <w:t xml:space="preserve">ERROR:  “remote: permission to </w:t>
+      </w:r>
+      <w:proofErr w:type="spellStart"/>
+      <w:r>
+        <w:rPr>
+          <w:color w:val="FF0000"/>
+        </w:rPr>
+        <w:t>paceuniversity</w:t>
+      </w:r>
+      <w:proofErr w:type="spellEnd"/>
+      <w:r>
+        <w:rPr>
+          <w:color w:val="FF0000"/>
+        </w:rPr>
+        <w:t>/</w:t>
+      </w:r>
+      <w:proofErr w:type="spellStart"/>
+      <w:r>
+        <w:rPr>
+          <w:color w:val="FF0000"/>
+        </w:rPr>
+        <w:t>courses.git</w:t>
+      </w:r>
+      <w:proofErr w:type="spellEnd"/>
+      <w:r>
+        <w:rPr>
+          <w:color w:val="FF0000"/>
+        </w:rPr>
+        <w:t xml:space="preserve"> denied to </w:t>
+      </w:r>
+      <w:proofErr w:type="spellStart"/>
+      <w:r>
+        <w:rPr>
+          <w:color w:val="FF0000"/>
+        </w:rPr>
+        <w:t>rwtaggart</w:t>
+      </w:r>
+      <w:proofErr w:type="spellEnd"/>
+      <w:r>
+        <w:rPr>
+          <w:color w:val="FF0000"/>
+        </w:rPr>
+        <w:t>” –</w:t>
+      </w:r>
+      <w:r>
+        <w:t xml:space="preserve"> I cannot push my updates to the repository.</w:t>
+      </w:r>
+    </w:p>
+    <w:p>
+      <w:pPr>
+        <w:rPr>
+          <w:color w:val="FF0000"/>
+        </w:rPr>
+      </w:pPr>
       <w:bookmarkStart w:id="0" w:name="_GoBack"/>
       <w:bookmarkEnd w:id="0"/>
     </w:p>
@@ -934,6 +1101,17 @@
       <w:szCs w:val="24"/>
     </w:rPr>
   </w:style>
+  <w:style w:type="character" w:styleId="Hyperlink">
+    <w:name w:val="Hyperlink"/>
+    <w:basedOn w:val="DefaultParagraphFont"/>
+    <w:uiPriority w:val="99"/>
+    <w:unhideWhenUsed/>
+    <w:rsid w:val="009A1825"/>
+    <w:rPr>
+      <w:color w:val="0563C1" w:themeColor="hyperlink"/>
+      <w:u w:val="single"/>
+    </w:rPr>
+  </w:style>
 </w:styles>
 </file>
 

</xml_diff>